<commit_message>
I updated the requirements
</commit_message>
<xml_diff>
--- a/requirements.docx
+++ b/requirements.docx
@@ -12,16 +12,8 @@
         <w:rPr>
           <w:u w:val="none"/>
         </w:rPr>
-        <w:t>Document the use-</w:t>
-      </w:r>
-      <w:proofErr w:type="gramStart"/>
-      <w:r>
-        <w:rPr>
-          <w:u w:val="none"/>
-        </w:rPr>
-        <w:t>case</w:t>
-      </w:r>
-      <w:proofErr w:type="gramEnd"/>
+        <w:t>Document the use-case</w:t>
+      </w:r>
     </w:p>
     <w:p>
       <w:pPr>
@@ -299,7 +291,39 @@
           <w:bCs w:val="0"/>
           <w:u w:val="none"/>
         </w:rPr>
-        <w:t xml:space="preserve">. Once verified, the customer can see the listings on the website. </w:t>
+        <w:t xml:space="preserve">. Once verified, the customer can see the listings </w:t>
+      </w:r>
+      <w:r>
+        <w:rPr>
+          <w:b w:val="0"/>
+          <w:bCs w:val="0"/>
+          <w:u w:val="none"/>
+        </w:rPr>
+        <w:t xml:space="preserve">of the hotels </w:t>
+      </w:r>
+      <w:r>
+        <w:rPr>
+          <w:b w:val="0"/>
+          <w:bCs w:val="0"/>
+          <w:u w:val="none"/>
+        </w:rPr>
+        <w:t xml:space="preserve">on the website. </w:t>
+      </w:r>
+      <w:r>
+        <w:rPr>
+          <w:b w:val="0"/>
+          <w:bCs w:val="0"/>
+          <w:u w:val="none"/>
+        </w:rPr>
+        <w:t>The system then stores the listings of the hotel with the property information</w:t>
+      </w:r>
+      <w:r>
+        <w:rPr>
+          <w:b w:val="0"/>
+          <w:bCs w:val="0"/>
+          <w:u w:val="none"/>
+        </w:rPr>
+        <w:t xml:space="preserve">. </w:t>
       </w:r>
       <w:r>
         <w:rPr>
@@ -339,7 +363,39 @@
           <w:bCs w:val="0"/>
           <w:u w:val="none"/>
         </w:rPr>
-        <w:t xml:space="preserve">way for the users to select their desired location and specified dates and number of nights they want to stay. When the property has listed all the </w:t>
+        <w:t>way for the users to select their desired location and specified dates and number of nights they want to stay</w:t>
+      </w:r>
+      <w:r>
+        <w:rPr>
+          <w:b w:val="0"/>
+          <w:bCs w:val="0"/>
+          <w:u w:val="none"/>
+        </w:rPr>
+        <w:t xml:space="preserve"> based on the property information</w:t>
+      </w:r>
+      <w:r>
+        <w:rPr>
+          <w:b w:val="0"/>
+          <w:bCs w:val="0"/>
+          <w:u w:val="none"/>
+        </w:rPr>
+        <w:t xml:space="preserve"> such as location</w:t>
+      </w:r>
+      <w:r>
+        <w:rPr>
+          <w:b w:val="0"/>
+          <w:bCs w:val="0"/>
+          <w:u w:val="none"/>
+        </w:rPr>
+        <w:t>, city name, postal code, country code</w:t>
+      </w:r>
+      <w:r>
+        <w:rPr>
+          <w:b w:val="0"/>
+          <w:bCs w:val="0"/>
+          <w:u w:val="none"/>
+        </w:rPr>
+        <w:t xml:space="preserve">. When the property has listed all the </w:t>
       </w:r>
       <w:r>
         <w:rPr>
@@ -371,23 +427,31 @@
           <w:bCs w:val="0"/>
           <w:u w:val="none"/>
         </w:rPr>
-        <w:t xml:space="preserve">hen the customer is required to fill in the details </w:t>
-      </w:r>
-      <w:r>
-        <w:rPr>
-          <w:b w:val="0"/>
-          <w:bCs w:val="0"/>
-          <w:u w:val="none"/>
-        </w:rPr>
-        <w:t>which needs to be stored in the system</w:t>
-      </w:r>
-      <w:r>
-        <w:rPr>
-          <w:b w:val="0"/>
-          <w:bCs w:val="0"/>
-          <w:u w:val="none"/>
-        </w:rPr>
-        <w:t>. The system can use relational databases to store the properties information and the customers’ information</w:t>
+        <w:t xml:space="preserve">hen the </w:t>
+      </w:r>
+      <w:r>
+        <w:rPr>
+          <w:b w:val="0"/>
+          <w:bCs w:val="0"/>
+          <w:u w:val="none"/>
+        </w:rPr>
+        <w:t xml:space="preserve">system is required to store the details of the customers that they entered </w:t>
+      </w:r>
+      <w:r>
+        <w:rPr>
+          <w:b w:val="0"/>
+          <w:bCs w:val="0"/>
+          <w:u w:val="none"/>
+        </w:rPr>
+        <w:t>which can then be used further for cancellation, access to booking in future etc.</w:t>
+      </w:r>
+      <w:r>
+        <w:rPr>
+          <w:b w:val="0"/>
+          <w:bCs w:val="0"/>
+          <w:u w:val="none"/>
+        </w:rPr>
+        <w:t xml:space="preserve"> The system can use relational databases to store the properties information and the customers’ information</w:t>
       </w:r>
       <w:r>
         <w:rPr>
@@ -411,30 +475,6 @@
           <w:bCs w:val="0"/>
           <w:u w:val="none"/>
         </w:rPr>
-        <w:t xml:space="preserve">, etc. </w:t>
-      </w:r>
-      <w:r>
-        <w:rPr>
-          <w:b w:val="0"/>
-          <w:bCs w:val="0"/>
-          <w:u w:val="none"/>
-        </w:rPr>
-        <w:t xml:space="preserve">The payment information must be encrypted using standard encryption algorithms. </w:t>
-      </w:r>
-      <w:r>
-        <w:rPr>
-          <w:b w:val="0"/>
-          <w:bCs w:val="0"/>
-          <w:u w:val="none"/>
-        </w:rPr>
-        <w:t>The details of booking transactions, accommodations booked, payment methods , amount</w:t>
-      </w:r>
-      <w:r>
-        <w:rPr>
-          <w:b w:val="0"/>
-          <w:bCs w:val="0"/>
-          <w:u w:val="none"/>
-        </w:rPr>
         <w:t xml:space="preserve">, </w:t>
       </w:r>
       <w:r>
@@ -444,7 +484,71 @@
           <w:u w:val="none"/>
         </w:rPr>
         <w:lastRenderedPageBreak/>
-        <w:t>refunds issued and cancellations processed for booking</w:t>
+        <w:t>etc</w:t>
+      </w:r>
+      <w:r>
+        <w:rPr>
+          <w:b w:val="0"/>
+          <w:bCs w:val="0"/>
+          <w:u w:val="none"/>
+        </w:rPr>
+        <w:t xml:space="preserve">. </w:t>
+      </w:r>
+      <w:r>
+        <w:rPr>
+          <w:b w:val="0"/>
+          <w:bCs w:val="0"/>
+          <w:u w:val="none"/>
+        </w:rPr>
+        <w:t xml:space="preserve"> </w:t>
+      </w:r>
+      <w:r>
+        <w:rPr>
+          <w:b w:val="0"/>
+          <w:bCs w:val="0"/>
+          <w:u w:val="none"/>
+        </w:rPr>
+        <w:t>The details of booking transactions, accommodations booked, payment methods</w:t>
+      </w:r>
+      <w:r>
+        <w:rPr>
+          <w:b w:val="0"/>
+          <w:bCs w:val="0"/>
+          <w:u w:val="none"/>
+        </w:rPr>
+        <w:t>,</w:t>
+      </w:r>
+      <w:r>
+        <w:rPr>
+          <w:b w:val="0"/>
+          <w:bCs w:val="0"/>
+          <w:u w:val="none"/>
+        </w:rPr>
+        <w:t xml:space="preserve"> amount</w:t>
+      </w:r>
+      <w:r>
+        <w:rPr>
+          <w:b w:val="0"/>
+          <w:bCs w:val="0"/>
+          <w:u w:val="none"/>
+        </w:rPr>
+        <w:t xml:space="preserve">, refunds </w:t>
+      </w:r>
+      <w:r>
+        <w:rPr>
+          <w:b w:val="0"/>
+          <w:bCs w:val="0"/>
+          <w:u w:val="none"/>
+        </w:rPr>
+        <w:t>issued,</w:t>
+      </w:r>
+      <w:r>
+        <w:rPr>
+          <w:b w:val="0"/>
+          <w:bCs w:val="0"/>
+          <w:u w:val="none"/>
+        </w:rPr>
+        <w:t xml:space="preserve"> and cancellations processed for booking</w:t>
       </w:r>
       <w:r>
         <w:rPr>

</xml_diff>